<commit_message>
UI not so far
</commit_message>
<xml_diff>
--- a/Document/The_auto_camper_rental.docx
+++ b/Document/The_auto_camper_rental.docx
@@ -1,10 +1,10 @@
 
 <file path=word/document.xml><?xml version="1.0" encoding="utf-8"?>
-<w:document xmlns:wpc="http://schemas.microsoft.com/office/word/2010/wordprocessingCanvas" xmlns:cx="http://schemas.microsoft.com/office/drawing/2014/chartex" xmlns:cx1="http://schemas.microsoft.com/office/drawing/2015/9/8/chartex" xmlns:cx2="http://schemas.microsoft.com/office/drawing/2015/10/21/chartex" xmlns:cx3="http://schemas.microsoft.com/office/drawing/2016/5/9/chartex" xmlns:cx4="http://schemas.microsoft.com/office/drawing/2016/5/10/chartex" xmlns:cx5="http://schemas.microsoft.com/office/drawing/2016/5/11/chartex" xmlns:cx6="http://schemas.microsoft.com/office/drawing/2016/5/12/chartex" xmlns:cx7="http://schemas.microsoft.com/office/drawing/2016/5/13/chartex" xmlns:cx8="http://schemas.microsoft.com/office/drawing/2016/5/14/chartex" xmlns:mc="http://schemas.openxmlformats.org/markup-compatibility/2006" xmlns:aink="http://schemas.microsoft.com/office/drawing/2016/ink" xmlns:am3d="http://schemas.microsoft.com/office/drawing/2017/model3d" xmlns:o="urn:schemas-microsoft-com:office:office" xmlns:r="http://schemas.openxmlformats.org/officeDocument/2006/relationships" xmlns:m="http://schemas.openxmlformats.org/officeDocument/2006/math" xmlns:v="urn:schemas-microsoft-com:vml" xmlns:wp14="http://schemas.microsoft.com/office/word/2010/wordprocessingDrawing" xmlns:wp="http://schemas.openxmlformats.org/drawingml/2006/wordprocessingDrawing" xmlns:w10="urn:schemas-microsoft-com:office:word" xmlns:w="http://schemas.openxmlformats.org/wordprocessingml/2006/main" xmlns:w14="http://schemas.microsoft.com/office/word/2010/wordml" xmlns:w15="http://schemas.microsoft.com/office/word/2012/wordml" xmlns:w16cex="http://schemas.microsoft.com/office/word/2018/wordml/cex" xmlns:w16cid="http://schemas.microsoft.com/office/word/2016/wordml/cid" xmlns:w16="http://schemas.microsoft.com/office/word/2018/wordml" xmlns:w16sdtdh="http://schemas.microsoft.com/office/word/2020/wordml/sdtdatahash" xmlns:w16se="http://schemas.microsoft.com/office/word/2015/wordml/symex" xmlns:wpg="http://schemas.microsoft.com/office/word/2010/wordprocessingGroup" xmlns:wpi="http://schemas.microsoft.com/office/word/2010/wordprocessingInk" xmlns:wne="http://schemas.microsoft.com/office/word/2006/wordml" xmlns:wps="http://schemas.microsoft.com/office/word/2010/wordprocessingShape" mc:Ignorable="w14 w15 w16se w16cid w16 w16cex w16sdtdh wp14">
+<w:document xmlns:wpc="http://schemas.microsoft.com/office/word/2010/wordprocessingCanvas" xmlns:cx="http://schemas.microsoft.com/office/drawing/2014/chartex" xmlns:cx1="http://schemas.microsoft.com/office/drawing/2015/9/8/chartex" xmlns:cx2="http://schemas.microsoft.com/office/drawing/2015/10/21/chartex" xmlns:cx3="http://schemas.microsoft.com/office/drawing/2016/5/9/chartex" xmlns:cx4="http://schemas.microsoft.com/office/drawing/2016/5/10/chartex" xmlns:cx5="http://schemas.microsoft.com/office/drawing/2016/5/11/chartex" xmlns:cx6="http://schemas.microsoft.com/office/drawing/2016/5/12/chartex" xmlns:cx7="http://schemas.microsoft.com/office/drawing/2016/5/13/chartex" xmlns:cx8="http://schemas.microsoft.com/office/drawing/2016/5/14/chartex" xmlns:mc="http://schemas.openxmlformats.org/markup-compatibility/2006" xmlns:aink="http://schemas.microsoft.com/office/drawing/2016/ink" xmlns:am3d="http://schemas.microsoft.com/office/drawing/2017/model3d" xmlns:o="urn:schemas-microsoft-com:office:office" xmlns:r="http://schemas.openxmlformats.org/officeDocument/2006/relationships" xmlns:m="http://schemas.openxmlformats.org/officeDocument/2006/math" xmlns:v="urn:schemas-microsoft-com:vml" xmlns:wp14="http://schemas.microsoft.com/office/word/2010/wordprocessingDrawing" xmlns:wp="http://schemas.openxmlformats.org/drawingml/2006/wordprocessingDrawing" xmlns:w10="urn:schemas-microsoft-com:office:word" xmlns:w="http://schemas.openxmlformats.org/wordprocessingml/2006/main" xmlns:w14="http://schemas.microsoft.com/office/word/2010/wordml" xmlns:w15="http://schemas.microsoft.com/office/word/2012/wordml" xmlns:w16cex="http://schemas.microsoft.com/office/word/2018/wordml/cex" xmlns:w16cid="http://schemas.microsoft.com/office/word/2016/wordml/cid" xmlns:w16="http://schemas.microsoft.com/office/word/2018/wordml" xmlns:w16se="http://schemas.microsoft.com/office/word/2015/wordml/symex" xmlns:wpg="http://schemas.microsoft.com/office/word/2010/wordprocessingGroup" xmlns:wpi="http://schemas.microsoft.com/office/word/2010/wordprocessingInk" xmlns:wne="http://schemas.microsoft.com/office/word/2006/wordml" xmlns:wps="http://schemas.microsoft.com/office/word/2010/wordprocessingShape" mc:Ignorable="w14 w15 w16se w16cid w16 w16cex wp14">
   <w:body>
     <w:p>
       <w:pPr>
-        <w:pStyle w:val="Title"/>
+        <w:pStyle w:val="a9"/>
         <w:jc w:val="center"/>
         <w:rPr>
           <w:lang w:val="en-US"/>
@@ -246,7 +246,43 @@
           <w:szCs w:val="32"/>
           <w:lang w:val="en-US"/>
         </w:rPr>
-        <w:t xml:space="preserve"> Karsten Skov, Tommy Haugaard,</w:t>
+        <w:t xml:space="preserve"> Karsten </w:t>
+      </w:r>
+      <w:proofErr w:type="spellStart"/>
+      <w:r>
+        <w:rPr>
+          <w:sz w:val="32"/>
+          <w:szCs w:val="32"/>
+          <w:lang w:val="en-US"/>
+        </w:rPr>
+        <w:t>Skov</w:t>
+      </w:r>
+      <w:proofErr w:type="spellEnd"/>
+      <w:r>
+        <w:rPr>
+          <w:sz w:val="32"/>
+          <w:szCs w:val="32"/>
+          <w:lang w:val="en-US"/>
+        </w:rPr>
+        <w:t xml:space="preserve">, Tommy </w:t>
+      </w:r>
+      <w:proofErr w:type="spellStart"/>
+      <w:r>
+        <w:rPr>
+          <w:sz w:val="32"/>
+          <w:szCs w:val="32"/>
+          <w:lang w:val="en-US"/>
+        </w:rPr>
+        <w:t>Haugaard</w:t>
+      </w:r>
+      <w:proofErr w:type="spellEnd"/>
+      <w:r>
+        <w:rPr>
+          <w:sz w:val="32"/>
+          <w:szCs w:val="32"/>
+          <w:lang w:val="en-US"/>
+        </w:rPr>
+        <w:t>,</w:t>
       </w:r>
       <w:r>
         <w:rPr>
@@ -273,18 +309,28 @@
         </w:rPr>
         <w:t xml:space="preserve">k                                                               </w:t>
       </w:r>
+      <w:proofErr w:type="spellStart"/>
       <w:r>
         <w:rPr>
           <w:sz w:val="32"/>
           <w:szCs w:val="32"/>
           <w:lang w:val="en-US"/>
         </w:rPr>
-        <w:t xml:space="preserve">Østergaard </w:t>
-      </w:r>
+        <w:t>Østergaard</w:t>
+      </w:r>
+      <w:proofErr w:type="spellEnd"/>
       <w:r>
         <w:rPr>
           <w:sz w:val="32"/>
           <w:szCs w:val="32"/>
+          <w:lang w:val="en-US"/>
+        </w:rPr>
+        <w:t xml:space="preserve"> </w:t>
+      </w:r>
+      <w:r>
+        <w:rPr>
+          <w:sz w:val="32"/>
+          <w:szCs w:val="32"/>
         </w:rPr>
         <w:t>Hansen</w:t>
       </w:r>
@@ -448,7 +494,29 @@
           <w:szCs w:val="24"/>
           <w:lang w:val="en-US"/>
         </w:rPr>
-        <w:t>: Andrej Simionenko, Raheela Tasneem, Fei Gu</w:t>
+        <w:t xml:space="preserve">: Andrej </w:t>
+      </w:r>
+      <w:proofErr w:type="spellStart"/>
+      <w:r>
+        <w:rPr>
+          <w:b/>
+          <w:bCs/>
+          <w:sz w:val="24"/>
+          <w:szCs w:val="24"/>
+          <w:lang w:val="en-US"/>
+        </w:rPr>
+        <w:t>Simionenko</w:t>
+      </w:r>
+      <w:proofErr w:type="spellEnd"/>
+      <w:r>
+        <w:rPr>
+          <w:b/>
+          <w:bCs/>
+          <w:sz w:val="24"/>
+          <w:szCs w:val="24"/>
+          <w:lang w:val="en-US"/>
+        </w:rPr>
+        <w:t>, Raheela Tasneem, Fei Gu</w:t>
       </w:r>
     </w:p>
     <w:p>
@@ -464,6 +532,13 @@
     </w:p>
     <w:sdt>
       <w:sdtPr>
+        <w:rPr>
+          <w:rFonts w:asciiTheme="minorHAnsi" w:eastAsiaTheme="minorHAnsi" w:hAnsiTheme="minorHAnsi" w:cstheme="minorBidi"/>
+          <w:color w:val="auto"/>
+          <w:sz w:val="22"/>
+          <w:szCs w:val="22"/>
+          <w:lang/>
+        </w:rPr>
         <w:id w:val="-1926106181"/>
         <w:docPartObj>
           <w:docPartGallery w:val="Table of Contents"/>
@@ -472,20 +547,16 @@
       </w:sdtPr>
       <w:sdtEndPr>
         <w:rPr>
-          <w:rFonts w:asciiTheme="minorHAnsi" w:eastAsiaTheme="minorHAnsi" w:hAnsiTheme="minorHAnsi" w:cstheme="minorBidi"/>
+          <w:rFonts w:eastAsiaTheme="minorEastAsia"/>
           <w:b/>
           <w:bCs/>
           <w:noProof/>
-          <w:color w:val="auto"/>
-          <w:sz w:val="22"/>
-          <w:szCs w:val="22"/>
-          <w:lang w:val="en-DK"/>
         </w:rPr>
       </w:sdtEndPr>
       <w:sdtContent>
         <w:p>
           <w:pPr>
-            <w:pStyle w:val="TOCHeading"/>
+            <w:pStyle w:val="TOC"/>
           </w:pPr>
           <w:r>
             <w:t>Contents</w:t>
@@ -499,9 +570,8 @@
               <w:tab w:val="right" w:leader="dot" w:pos="9016"/>
             </w:tabs>
             <w:rPr>
-              <w:rFonts w:eastAsiaTheme="minorEastAsia"/>
               <w:noProof/>
-              <w:lang w:val="en-DK" w:eastAsia="en-DK"/>
+              <w:lang/>
             </w:rPr>
           </w:pPr>
           <w:r>
@@ -516,7 +586,7 @@
           <w:hyperlink w:anchor="_Toc70979633" w:history="1">
             <w:r>
               <w:rPr>
-                <w:rStyle w:val="Hyperlink"/>
+                <w:rStyle w:val="a8"/>
                 <w:noProof/>
                 <w:lang w:val="en-US"/>
               </w:rPr>
@@ -524,15 +594,14 @@
             </w:r>
             <w:r>
               <w:rPr>
-                <w:rFonts w:eastAsiaTheme="minorEastAsia"/>
                 <w:noProof/>
-                <w:lang w:val="en-DK" w:eastAsia="en-DK"/>
+                <w:lang/>
               </w:rPr>
               <w:tab/>
             </w:r>
             <w:r>
               <w:rPr>
-                <w:rStyle w:val="Hyperlink"/>
+                <w:rStyle w:val="a8"/>
                 <w:noProof/>
                 <w:lang w:val="en-US"/>
               </w:rPr>
@@ -595,15 +664,14 @@
               <w:tab w:val="right" w:leader="dot" w:pos="9016"/>
             </w:tabs>
             <w:rPr>
-              <w:rFonts w:eastAsiaTheme="minorEastAsia"/>
               <w:noProof/>
-              <w:lang w:val="en-DK" w:eastAsia="en-DK"/>
+              <w:lang/>
             </w:rPr>
           </w:pPr>
           <w:hyperlink w:anchor="_Toc70979634" w:history="1">
             <w:r>
               <w:rPr>
-                <w:rStyle w:val="Hyperlink"/>
+                <w:rStyle w:val="a8"/>
                 <w:noProof/>
                 <w:lang w:val="en-US"/>
               </w:rPr>
@@ -611,7 +679,7 @@
             </w:r>
             <w:r>
               <w:rPr>
-                <w:rStyle w:val="Hyperlink"/>
+                <w:rStyle w:val="a8"/>
                 <w:noProof/>
               </w:rPr>
               <w:t>Start-up phase</w:t>
@@ -673,15 +741,14 @@
               <w:tab w:val="right" w:leader="dot" w:pos="9016"/>
             </w:tabs>
             <w:rPr>
-              <w:rFonts w:eastAsiaTheme="minorEastAsia"/>
               <w:noProof/>
-              <w:lang w:val="en-DK" w:eastAsia="en-DK"/>
+              <w:lang/>
             </w:rPr>
           </w:pPr>
           <w:hyperlink w:anchor="_Toc70979635" w:history="1">
             <w:r>
               <w:rPr>
-                <w:rStyle w:val="Hyperlink"/>
+                <w:rStyle w:val="a8"/>
                 <w:noProof/>
                 <w:lang w:val="en-US"/>
               </w:rPr>
@@ -744,15 +811,14 @@
               <w:tab w:val="right" w:leader="dot" w:pos="9016"/>
             </w:tabs>
             <w:rPr>
-              <w:rFonts w:eastAsiaTheme="minorEastAsia"/>
               <w:noProof/>
-              <w:lang w:val="en-DK" w:eastAsia="en-DK"/>
+              <w:lang/>
             </w:rPr>
           </w:pPr>
           <w:hyperlink w:anchor="_Toc70979636" w:history="1">
             <w:r>
               <w:rPr>
-                <w:rStyle w:val="Hyperlink"/>
+                <w:rStyle w:val="a8"/>
                 <w:noProof/>
                 <w:lang w:val="en-US"/>
               </w:rPr>
@@ -815,15 +881,14 @@
               <w:tab w:val="right" w:leader="dot" w:pos="9016"/>
             </w:tabs>
             <w:rPr>
-              <w:rFonts w:eastAsiaTheme="minorEastAsia"/>
               <w:noProof/>
-              <w:lang w:val="en-DK" w:eastAsia="en-DK"/>
+              <w:lang/>
             </w:rPr>
           </w:pPr>
           <w:hyperlink w:anchor="_Toc70979637" w:history="1">
             <w:r>
               <w:rPr>
-                <w:rStyle w:val="Hyperlink"/>
+                <w:rStyle w:val="a8"/>
                 <w:noProof/>
                 <w:lang w:val="en-US"/>
               </w:rPr>
@@ -886,15 +951,14 @@
               <w:tab w:val="right" w:leader="dot" w:pos="9016"/>
             </w:tabs>
             <w:rPr>
-              <w:rFonts w:eastAsiaTheme="minorEastAsia"/>
               <w:noProof/>
-              <w:lang w:val="en-DK" w:eastAsia="en-DK"/>
+              <w:lang/>
             </w:rPr>
           </w:pPr>
           <w:hyperlink w:anchor="_Toc70979638" w:history="1">
             <w:r>
               <w:rPr>
-                <w:rStyle w:val="Hyperlink"/>
+                <w:rStyle w:val="a8"/>
                 <w:noProof/>
                 <w:lang w:val="en-US"/>
               </w:rPr>
@@ -1493,7 +1557,7 @@
     </w:p>
     <w:p>
       <w:pPr>
-        <w:pStyle w:val="Heading1"/>
+        <w:pStyle w:val="1"/>
         <w:numPr>
           <w:ilvl w:val="0"/>
           <w:numId w:val="1"/>
@@ -1507,295 +1571,305 @@
         <w:rPr>
           <w:lang w:val="en-US"/>
         </w:rPr>
+        <w:t>Inception Phase</w:t>
+      </w:r>
+      <w:bookmarkEnd w:id="0"/>
+    </w:p>
+    <w:p>
+      <w:pPr>
+        <w:pStyle w:val="2"/>
+      </w:pPr>
+    </w:p>
+    <w:p>
+      <w:pPr>
+        <w:pStyle w:val="2"/>
+      </w:pPr>
+      <w:bookmarkStart w:id="1" w:name="_Toc70979634"/>
+      <w:r>
+        <w:rPr>
+          <w:lang w:val="en-US"/>
+        </w:rPr>
+        <w:t xml:space="preserve">1.1 </w:t>
+      </w:r>
+      <w:r>
+        <w:t>Start-up phase</w:t>
+      </w:r>
+      <w:bookmarkEnd w:id="1"/>
+      <w:r>
+        <w:t xml:space="preserve"> </w:t>
+      </w:r>
+    </w:p>
+    <w:p>
+      <w:pPr>
+        <w:pStyle w:val="ab"/>
+        <w:ind w:left="750"/>
+        <w:rPr>
+          <w:lang w:val="en-US"/>
+        </w:rPr>
+      </w:pPr>
+    </w:p>
+    <w:p>
+      <w:pPr>
+        <w:rPr>
+          <w:sz w:val="24"/>
+          <w:szCs w:val="24"/>
+          <w:lang w:val="en-US"/>
+        </w:rPr>
+      </w:pPr>
+      <w:r>
+        <w:rPr>
+          <w:sz w:val="24"/>
+          <w:szCs w:val="24"/>
+          <w:lang w:val="en-US"/>
+        </w:rPr>
+        <w:t>The</w:t>
+      </w:r>
+      <w:r>
+        <w:rPr>
+          <w:sz w:val="24"/>
+          <w:szCs w:val="24"/>
+          <w:lang w:val="en-US"/>
+        </w:rPr>
+        <w:t xml:space="preserve"> start-up phase begins with preparations of working environments for project and team. For the period of the project, it was early on decided to use zoom- break out rooms as well as discord server in order to hold daily meetings and communicate. There</w:t>
+      </w:r>
+      <w:r>
+        <w:rPr>
+          <w:sz w:val="24"/>
+          <w:szCs w:val="24"/>
+          <w:lang w:val="en-US"/>
+        </w:rPr>
+        <w:t>,</w:t>
+      </w:r>
+      <w:r>
+        <w:rPr>
+          <w:sz w:val="24"/>
+          <w:szCs w:val="24"/>
+          <w:lang w:val="en-US"/>
+        </w:rPr>
+        <w:t xml:space="preserve"> the progress of the project as well as the next steps were discussed and shared.</w:t>
+      </w:r>
+      <w:r>
+        <w:rPr>
+          <w:sz w:val="24"/>
+          <w:szCs w:val="24"/>
+          <w:lang w:val="en-US"/>
+        </w:rPr>
+        <w:br/>
+      </w:r>
+      <w:r>
+        <w:rPr>
+          <w:sz w:val="24"/>
+          <w:szCs w:val="24"/>
+          <w:lang w:val="en-US"/>
+        </w:rPr>
+        <w:t xml:space="preserve">For collaboration between the team members, a </w:t>
+      </w:r>
+      <w:proofErr w:type="spellStart"/>
+      <w:r>
+        <w:rPr>
+          <w:sz w:val="24"/>
+          <w:szCs w:val="24"/>
+          <w:lang w:val="en-US"/>
+        </w:rPr>
+        <w:t>Github</w:t>
+      </w:r>
+      <w:proofErr w:type="spellEnd"/>
+      <w:r>
+        <w:rPr>
+          <w:sz w:val="24"/>
+          <w:szCs w:val="24"/>
+          <w:lang w:val="en-US"/>
+        </w:rPr>
+        <w:t xml:space="preserve"> repository was used in order to share and work together on java code and database, while draw.io program was used in order to create the diagrams. Additionally, for collection of information and report writing online google word document was utilized.</w:t>
+      </w:r>
+    </w:p>
+    <w:p>
+      <w:pPr>
+        <w:pStyle w:val="2"/>
+        <w:rPr>
+          <w:lang w:val="en-US"/>
+        </w:rPr>
+      </w:pPr>
+    </w:p>
+    <w:p>
+      <w:pPr>
+        <w:pStyle w:val="2"/>
+        <w:rPr>
+          <w:lang w:val="en-US"/>
+        </w:rPr>
+      </w:pPr>
+      <w:bookmarkStart w:id="2" w:name="_Toc70979635"/>
+      <w:r>
+        <w:rPr>
+          <w:lang w:val="en-US"/>
+        </w:rPr>
+        <w:t>1.2 Vision</w:t>
+      </w:r>
+      <w:bookmarkEnd w:id="2"/>
+    </w:p>
+    <w:p>
+      <w:pPr>
+        <w:rPr>
+          <w:lang w:val="en-US"/>
+        </w:rPr>
+      </w:pPr>
+    </w:p>
+    <w:p>
+      <w:pPr>
+        <w:rPr>
+          <w:sz w:val="24"/>
+          <w:szCs w:val="24"/>
+          <w:lang w:val="en-US"/>
+        </w:rPr>
+      </w:pPr>
+      <w:r>
+        <w:rPr>
+          <w:sz w:val="24"/>
+          <w:szCs w:val="24"/>
+          <w:lang w:val="en-US"/>
+        </w:rPr>
+        <w:t>The team is designing and c</w:t>
+      </w:r>
+      <w:r>
+        <w:rPr>
+          <w:sz w:val="24"/>
+          <w:szCs w:val="24"/>
+          <w:lang w:val="en-US"/>
+        </w:rPr>
+        <w:t>reating an administration and booking system for Wagner Families auto camper rental business.</w:t>
+      </w:r>
+      <w:r>
+        <w:rPr>
+          <w:sz w:val="24"/>
+          <w:szCs w:val="24"/>
+          <w:lang w:val="en-US"/>
+        </w:rPr>
+        <w:t xml:space="preserve"> The system is created for rental of a fleet of auto campers, and it should be time-efficient and easily manageable for the Wagner family</w:t>
+      </w:r>
+      <w:r>
+        <w:rPr>
+          <w:sz w:val="24"/>
+          <w:szCs w:val="24"/>
+          <w:lang w:val="en-US"/>
+        </w:rPr>
+        <w:t>, modernizing the way they do business.</w:t>
+      </w:r>
+    </w:p>
+    <w:p>
+      <w:pPr>
+        <w:rPr>
+          <w:sz w:val="24"/>
+          <w:szCs w:val="24"/>
+          <w:lang w:val="en-US"/>
+        </w:rPr>
+      </w:pPr>
+    </w:p>
+    <w:p>
+      <w:pPr>
+        <w:pStyle w:val="2"/>
+        <w:rPr>
+          <w:lang w:val="en-US"/>
+        </w:rPr>
+      </w:pPr>
+      <w:bookmarkStart w:id="3" w:name="_Toc70979636"/>
+      <w:r>
+        <w:rPr>
+          <w:lang w:val="en-US"/>
+        </w:rPr>
+        <w:t>1.3 Domain Model</w:t>
+      </w:r>
+      <w:bookmarkEnd w:id="3"/>
+    </w:p>
+    <w:p>
+      <w:pPr>
+        <w:rPr>
+          <w:sz w:val="24"/>
+          <w:szCs w:val="24"/>
+          <w:lang w:val="en-US"/>
+        </w:rPr>
+      </w:pPr>
+    </w:p>
+    <w:p>
+      <w:pPr>
+        <w:rPr>
+          <w:sz w:val="24"/>
+          <w:szCs w:val="24"/>
+          <w:lang w:val="en-US"/>
+        </w:rPr>
+      </w:pPr>
+      <w:r>
+        <w:rPr>
+          <w:sz w:val="24"/>
+          <w:szCs w:val="24"/>
+          <w:lang w:val="en-US"/>
+        </w:rPr>
+        <w:t xml:space="preserve">The domain model is a structured visual representation </w:t>
+      </w:r>
+      <w:r>
+        <w:rPr>
+          <w:sz w:val="24"/>
+          <w:szCs w:val="24"/>
+          <w:lang w:val="en-US"/>
+        </w:rPr>
+        <w:t>of interconnected concepts or real-world objects that incorporates vocabulary, key concepts, behavior and relationships of all its entities</w:t>
+      </w:r>
+      <w:r>
+        <w:rPr>
+          <w:sz w:val="24"/>
+          <w:szCs w:val="24"/>
+          <w:lang w:val="en-US"/>
+        </w:rPr>
+        <w:t>. In figure 1, the domain model of auto camper rental software is shown and is used in order to showcase the purpose of the software.</w:t>
+      </w:r>
+    </w:p>
+    <w:p>
+      <w:pPr>
+        <w:rPr>
+          <w:sz w:val="24"/>
+          <w:szCs w:val="24"/>
+          <w:lang w:val="en-US"/>
+        </w:rPr>
+      </w:pPr>
+      <w:r>
+        <w:rPr>
+          <w:sz w:val="24"/>
+          <w:szCs w:val="24"/>
+          <w:lang w:val="en-US"/>
+        </w:rPr>
+        <w:t>During the process of building a custom-made system, Domain model comes in especially useful in few different aspects. From the perspective of developers, the domain model helps to clarify and understand the real-world problems, that the customer is facing and offers an opportunity to discuss the requirements for the system.</w:t>
+      </w:r>
+      <w:r>
+        <w:rPr>
+          <w:sz w:val="24"/>
+          <w:szCs w:val="24"/>
+          <w:lang w:val="en-US"/>
+        </w:rPr>
+        <w:t xml:space="preserve"> On the other hand, from the perspective </w:t>
+      </w:r>
+      <w:r>
+        <w:rPr>
+          <w:sz w:val="24"/>
+          <w:szCs w:val="24"/>
+          <w:lang w:val="en-US"/>
+        </w:rPr>
+        <w:t>of the</w:t>
+      </w:r>
+      <w:r>
+        <w:rPr>
+          <w:sz w:val="24"/>
+          <w:szCs w:val="24"/>
+          <w:lang w:val="en-US"/>
+        </w:rPr>
+        <w:t xml:space="preserve"> customer, the domain model </w:t>
+      </w:r>
+      <w:r>
+        <w:rPr>
+          <w:sz w:val="24"/>
+          <w:szCs w:val="24"/>
+          <w:lang w:val="en-US"/>
+        </w:rPr>
         <w:lastRenderedPageBreak/>
-        <w:t>Inception Phase</w:t>
-      </w:r>
-      <w:bookmarkEnd w:id="0"/>
-    </w:p>
-    <w:p>
-      <w:pPr>
-        <w:pStyle w:val="Heading2"/>
-      </w:pPr>
-    </w:p>
-    <w:p>
-      <w:pPr>
-        <w:pStyle w:val="Heading2"/>
-      </w:pPr>
-      <w:bookmarkStart w:id="1" w:name="_Toc70979634"/>
-      <w:r>
-        <w:rPr>
-          <w:lang w:val="en-US"/>
-        </w:rPr>
-        <w:t xml:space="preserve">1.1 </w:t>
-      </w:r>
-      <w:r>
-        <w:t>Start-up phase</w:t>
-      </w:r>
-      <w:bookmarkEnd w:id="1"/>
-      <w:r>
-        <w:t xml:space="preserve"> </w:t>
-      </w:r>
-    </w:p>
-    <w:p>
-      <w:pPr>
-        <w:pStyle w:val="ListParagraph"/>
-        <w:ind w:left="750"/>
-        <w:rPr>
-          <w:lang w:val="en-US"/>
-        </w:rPr>
-      </w:pPr>
-    </w:p>
-    <w:p>
-      <w:pPr>
-        <w:rPr>
-          <w:sz w:val="24"/>
-          <w:szCs w:val="24"/>
-          <w:lang w:val="en-US"/>
-        </w:rPr>
-      </w:pPr>
-      <w:r>
-        <w:rPr>
-          <w:sz w:val="24"/>
-          <w:szCs w:val="24"/>
-          <w:lang w:val="en-US"/>
-        </w:rPr>
-        <w:t>The</w:t>
-      </w:r>
-      <w:r>
-        <w:rPr>
-          <w:sz w:val="24"/>
-          <w:szCs w:val="24"/>
-          <w:lang w:val="en-US"/>
-        </w:rPr>
-        <w:t xml:space="preserve"> start-up phase begins with preparations of working environments for project and team. For the period of the project, it was early on decided to use zoom- break out rooms as well as discord server in order to hold daily meetings and communicate. There</w:t>
-      </w:r>
-      <w:r>
-        <w:rPr>
-          <w:sz w:val="24"/>
-          <w:szCs w:val="24"/>
-          <w:lang w:val="en-US"/>
-        </w:rPr>
-        <w:t>,</w:t>
-      </w:r>
-      <w:r>
-        <w:rPr>
-          <w:sz w:val="24"/>
-          <w:szCs w:val="24"/>
-          <w:lang w:val="en-US"/>
-        </w:rPr>
-        <w:t xml:space="preserve"> the progress of the project as well as the next steps were discussed and shared.</w:t>
-      </w:r>
-      <w:r>
-        <w:rPr>
-          <w:sz w:val="24"/>
-          <w:szCs w:val="24"/>
-          <w:lang w:val="en-US"/>
-        </w:rPr>
-        <w:br/>
-      </w:r>
-      <w:r>
-        <w:rPr>
-          <w:sz w:val="24"/>
-          <w:szCs w:val="24"/>
-          <w:lang w:val="en-US"/>
-        </w:rPr>
-        <w:t xml:space="preserve">For collaboration between the team members, a Github repository was used in order to share and work together on java code and database, while </w:t>
-      </w:r>
-      <w:r>
-        <w:rPr>
-          <w:sz w:val="24"/>
-          <w:szCs w:val="24"/>
-          <w:lang w:val="en-US"/>
-        </w:rPr>
-        <w:t>draw.io program was used</w:t>
-      </w:r>
-      <w:r>
-        <w:rPr>
-          <w:sz w:val="24"/>
-          <w:szCs w:val="24"/>
-          <w:lang w:val="en-US"/>
-        </w:rPr>
-        <w:t xml:space="preserve"> in order to create the diagrams. Additionally, for collection of information and report writing online google word document was utilized.</w:t>
-      </w:r>
-    </w:p>
-    <w:p>
-      <w:pPr>
-        <w:pStyle w:val="Heading2"/>
-        <w:rPr>
-          <w:lang w:val="en-US"/>
-        </w:rPr>
-      </w:pPr>
-    </w:p>
-    <w:p>
-      <w:pPr>
-        <w:pStyle w:val="Heading2"/>
-        <w:rPr>
-          <w:lang w:val="en-US"/>
-        </w:rPr>
-      </w:pPr>
-      <w:bookmarkStart w:id="2" w:name="_Toc70979635"/>
-      <w:r>
-        <w:rPr>
-          <w:lang w:val="en-US"/>
-        </w:rPr>
-        <w:t>1.2 Vision</w:t>
-      </w:r>
-      <w:bookmarkEnd w:id="2"/>
-    </w:p>
-    <w:p>
-      <w:pPr>
-        <w:rPr>
-          <w:lang w:val="en-US"/>
-        </w:rPr>
-      </w:pPr>
-    </w:p>
-    <w:p>
-      <w:pPr>
-        <w:rPr>
-          <w:sz w:val="24"/>
-          <w:szCs w:val="24"/>
-          <w:lang w:val="en-US"/>
-        </w:rPr>
-      </w:pPr>
-      <w:r>
-        <w:rPr>
-          <w:sz w:val="24"/>
-          <w:szCs w:val="24"/>
-          <w:lang w:val="en-US"/>
-        </w:rPr>
-        <w:t>The team is designing and c</w:t>
-      </w:r>
-      <w:r>
-        <w:rPr>
-          <w:sz w:val="24"/>
-          <w:szCs w:val="24"/>
-          <w:lang w:val="en-US"/>
-        </w:rPr>
-        <w:t>reating an administration and booking system for Wagner Families auto camper rental business.</w:t>
-      </w:r>
-      <w:r>
-        <w:rPr>
-          <w:sz w:val="24"/>
-          <w:szCs w:val="24"/>
-          <w:lang w:val="en-US"/>
-        </w:rPr>
-        <w:t xml:space="preserve"> The system is created for rental of a fleet of auto campers, and it should be time-efficient and easily manageable for the Wagner family</w:t>
-      </w:r>
-      <w:r>
-        <w:rPr>
-          <w:sz w:val="24"/>
-          <w:szCs w:val="24"/>
-          <w:lang w:val="en-US"/>
-        </w:rPr>
-        <w:t>, modernizing the way they do business.</w:t>
-      </w:r>
-    </w:p>
-    <w:p>
-      <w:pPr>
-        <w:rPr>
-          <w:sz w:val="24"/>
-          <w:szCs w:val="24"/>
-          <w:lang w:val="en-US"/>
-        </w:rPr>
-      </w:pPr>
-    </w:p>
-    <w:p>
-      <w:pPr>
-        <w:pStyle w:val="Heading2"/>
-        <w:rPr>
-          <w:lang w:val="en-US"/>
-        </w:rPr>
-      </w:pPr>
-      <w:bookmarkStart w:id="3" w:name="_Toc70979636"/>
-      <w:r>
-        <w:rPr>
-          <w:lang w:val="en-US"/>
-        </w:rPr>
-        <w:t>1.3 Domain Model</w:t>
-      </w:r>
-      <w:bookmarkEnd w:id="3"/>
-    </w:p>
-    <w:p>
-      <w:pPr>
-        <w:rPr>
-          <w:sz w:val="24"/>
-          <w:szCs w:val="24"/>
-          <w:lang w:val="en-US"/>
-        </w:rPr>
-      </w:pPr>
-    </w:p>
-    <w:p>
-      <w:pPr>
-        <w:rPr>
-          <w:sz w:val="24"/>
-          <w:szCs w:val="24"/>
-          <w:lang w:val="en-US"/>
-        </w:rPr>
-      </w:pPr>
-      <w:r>
-        <w:rPr>
-          <w:sz w:val="24"/>
-          <w:szCs w:val="24"/>
-          <w:lang w:val="en-US"/>
-        </w:rPr>
-        <w:t xml:space="preserve">The domain model is a structured visual representation </w:t>
-      </w:r>
-      <w:r>
-        <w:rPr>
-          <w:sz w:val="24"/>
-          <w:szCs w:val="24"/>
-          <w:lang w:val="en-US"/>
-        </w:rPr>
-        <w:t>of interconnected concepts or real-world objects that incorporates vocabulary, key concepts, behavior and relationships of all its entities</w:t>
-      </w:r>
-      <w:r>
-        <w:rPr>
-          <w:sz w:val="24"/>
-          <w:szCs w:val="24"/>
-          <w:lang w:val="en-US"/>
-        </w:rPr>
-        <w:t>. In figure 1, the domain model of auto camper rental software is shown and is used in order to showcase the purpose of the software.</w:t>
-      </w:r>
-    </w:p>
-    <w:p>
-      <w:pPr>
-        <w:rPr>
-          <w:sz w:val="24"/>
-          <w:szCs w:val="24"/>
-          <w:lang w:val="en-US"/>
-        </w:rPr>
-      </w:pPr>
-      <w:r>
-        <w:rPr>
-          <w:sz w:val="24"/>
-          <w:szCs w:val="24"/>
-          <w:lang w:val="en-US"/>
-        </w:rPr>
-        <w:t>During the process of building a custom-made system, Domain model comes in especially useful in few different aspects. From the perspective of developers, the domain model helps to clarify and understand the real-world problems, that the customer is facing and offers an opportunity to discuss the requirements for the system.</w:t>
-      </w:r>
-      <w:r>
-        <w:rPr>
-          <w:sz w:val="24"/>
-          <w:szCs w:val="24"/>
-          <w:lang w:val="en-US"/>
-        </w:rPr>
-        <w:t xml:space="preserve"> On the other hand, from the perspective </w:t>
-      </w:r>
-      <w:r>
-        <w:rPr>
-          <w:sz w:val="24"/>
-          <w:szCs w:val="24"/>
-          <w:lang w:val="en-US"/>
-        </w:rPr>
-        <w:t>of the</w:t>
-      </w:r>
-      <w:r>
-        <w:rPr>
-          <w:sz w:val="24"/>
-          <w:szCs w:val="24"/>
-          <w:lang w:val="en-US"/>
-        </w:rPr>
-        <w:t xml:space="preserve"> customer, the domain model allows a more user friendly and not very technical picture of the upcoming system, as one of the draws of domain model is its visual simplicity. It must be stated that the conceptual classes in the domain model are not software objects, but more so representations of </w:t>
+        <w:t xml:space="preserve">allows a more user friendly and not very technical picture of the upcoming system, as one of the draws of domain model is its visual simplicity. It must be stated that the conceptual classes in the domain model are not software objects, but more so representations of </w:t>
       </w:r>
       <w:r>
         <w:rPr>
@@ -2195,7 +2269,7 @@
     </w:p>
     <w:p>
       <w:pPr>
-        <w:pStyle w:val="Heading2"/>
+        <w:pStyle w:val="2"/>
         <w:rPr>
           <w:lang w:val="en-US"/>
         </w:rPr>
@@ -2205,7 +2279,6 @@
         <w:rPr>
           <w:lang w:val="en-US"/>
         </w:rPr>
-        <w:lastRenderedPageBreak/>
         <w:t>1.4 Data dictionary</w:t>
       </w:r>
       <w:bookmarkEnd w:id="4"/>
@@ -2249,7 +2322,7 @@
     </w:p>
     <w:tbl>
       <w:tblPr>
-        <w:tblStyle w:val="TableGrid"/>
+        <w:tblStyle w:val="ac"/>
         <w:tblW w:w="9370" w:type="dxa"/>
         <w:tblLook w:val="04A0" w:firstRow="1" w:lastRow="0" w:firstColumn="1" w:lastColumn="0" w:noHBand="0" w:noVBand="1"/>
       </w:tblPr>
@@ -2420,6 +2493,8 @@
                 <w:lang w:val="en-US"/>
               </w:rPr>
             </w:pPr>
+            <w:bookmarkStart w:id="5" w:name="OLE_LINK1"/>
+            <w:bookmarkStart w:id="6" w:name="OLE_LINK2"/>
             <w:r>
               <w:rPr>
                 <w:b/>
@@ -2430,6 +2505,8 @@
               </w:rPr>
               <w:t>Format</w:t>
             </w:r>
+            <w:bookmarkEnd w:id="5"/>
+            <w:bookmarkEnd w:id="6"/>
           </w:p>
         </w:tc>
         <w:tc>
@@ -3103,35 +3180,34 @@
     </w:p>
     <w:p>
       <w:pPr>
-        <w:pStyle w:val="Heading1"/>
-        <w:rPr>
-          <w:lang w:val="en-US"/>
-        </w:rPr>
-      </w:pPr>
-      <w:bookmarkStart w:id="5" w:name="_Toc70979638"/>
-      <w:r>
-        <w:rPr>
-          <w:lang w:val="en-US"/>
-        </w:rPr>
-        <w:lastRenderedPageBreak/>
+        <w:pStyle w:val="1"/>
+        <w:rPr>
+          <w:lang w:val="en-US"/>
+        </w:rPr>
+      </w:pPr>
+      <w:bookmarkStart w:id="7" w:name="_Toc70979638"/>
+      <w:r>
+        <w:rPr>
+          <w:lang w:val="en-US"/>
+        </w:rPr>
         <w:t>2 Elaboration Phase</w:t>
       </w:r>
-      <w:bookmarkEnd w:id="5"/>
-    </w:p>
-    <w:p>
-      <w:pPr>
-        <w:rPr>
-          <w:b/>
-          <w:bCs/>
-          <w:sz w:val="24"/>
-          <w:szCs w:val="24"/>
-          <w:lang w:val="en-US"/>
-        </w:rPr>
-      </w:pPr>
-    </w:p>
-    <w:p>
-      <w:pPr>
-        <w:pStyle w:val="Heading2"/>
+      <w:bookmarkEnd w:id="7"/>
+    </w:p>
+    <w:p>
+      <w:pPr>
+        <w:rPr>
+          <w:b/>
+          <w:bCs/>
+          <w:sz w:val="24"/>
+          <w:szCs w:val="24"/>
+          <w:lang w:val="en-US"/>
+        </w:rPr>
+      </w:pPr>
+    </w:p>
+    <w:p>
+      <w:pPr>
+        <w:pStyle w:val="2"/>
         <w:rPr>
           <w:lang w:val="en-US"/>
         </w:rPr>
@@ -4592,7 +4668,7 @@
 </file>
 
 <file path=word/endnotes.xml><?xml version="1.0" encoding="utf-8"?>
-<w:endnotes xmlns:wpc="http://schemas.microsoft.com/office/word/2010/wordprocessingCanvas" xmlns:cx="http://schemas.microsoft.com/office/drawing/2014/chartex" xmlns:cx1="http://schemas.microsoft.com/office/drawing/2015/9/8/chartex" xmlns:cx2="http://schemas.microsoft.com/office/drawing/2015/10/21/chartex" xmlns:cx3="http://schemas.microsoft.com/office/drawing/2016/5/9/chartex" xmlns:cx4="http://schemas.microsoft.com/office/drawing/2016/5/10/chartex" xmlns:cx5="http://schemas.microsoft.com/office/drawing/2016/5/11/chartex" xmlns:cx6="http://schemas.microsoft.com/office/drawing/2016/5/12/chartex" xmlns:cx7="http://schemas.microsoft.com/office/drawing/2016/5/13/chartex" xmlns:cx8="http://schemas.microsoft.com/office/drawing/2016/5/14/chartex" xmlns:mc="http://schemas.openxmlformats.org/markup-compatibility/2006" xmlns:aink="http://schemas.microsoft.com/office/drawing/2016/ink" xmlns:am3d="http://schemas.microsoft.com/office/drawing/2017/model3d" xmlns:o="urn:schemas-microsoft-com:office:office" xmlns:r="http://schemas.openxmlformats.org/officeDocument/2006/relationships" xmlns:m="http://schemas.openxmlformats.org/officeDocument/2006/math" xmlns:v="urn:schemas-microsoft-com:vml" xmlns:wp14="http://schemas.microsoft.com/office/word/2010/wordprocessingDrawing" xmlns:wp="http://schemas.openxmlformats.org/drawingml/2006/wordprocessingDrawing" xmlns:w10="urn:schemas-microsoft-com:office:word" xmlns:w="http://schemas.openxmlformats.org/wordprocessingml/2006/main" xmlns:w14="http://schemas.microsoft.com/office/word/2010/wordml" xmlns:w15="http://schemas.microsoft.com/office/word/2012/wordml" xmlns:w16cex="http://schemas.microsoft.com/office/word/2018/wordml/cex" xmlns:w16cid="http://schemas.microsoft.com/office/word/2016/wordml/cid" xmlns:w16="http://schemas.microsoft.com/office/word/2018/wordml" xmlns:w16sdtdh="http://schemas.microsoft.com/office/word/2020/wordml/sdtdatahash" xmlns:w16se="http://schemas.microsoft.com/office/word/2015/wordml/symex" xmlns:wpg="http://schemas.microsoft.com/office/word/2010/wordprocessingGroup" xmlns:wpi="http://schemas.microsoft.com/office/word/2010/wordprocessingInk" xmlns:wne="http://schemas.microsoft.com/office/word/2006/wordml" xmlns:wps="http://schemas.microsoft.com/office/word/2010/wordprocessingShape" mc:Ignorable="w14 w15 w16se w16cid w16 w16cex w16sdtdh wp14">
+<w:endnotes xmlns:wpc="http://schemas.microsoft.com/office/word/2010/wordprocessingCanvas" xmlns:cx="http://schemas.microsoft.com/office/drawing/2014/chartex" xmlns:cx1="http://schemas.microsoft.com/office/drawing/2015/9/8/chartex" xmlns:cx2="http://schemas.microsoft.com/office/drawing/2015/10/21/chartex" xmlns:cx3="http://schemas.microsoft.com/office/drawing/2016/5/9/chartex" xmlns:cx4="http://schemas.microsoft.com/office/drawing/2016/5/10/chartex" xmlns:cx5="http://schemas.microsoft.com/office/drawing/2016/5/11/chartex" xmlns:cx6="http://schemas.microsoft.com/office/drawing/2016/5/12/chartex" xmlns:cx7="http://schemas.microsoft.com/office/drawing/2016/5/13/chartex" xmlns:cx8="http://schemas.microsoft.com/office/drawing/2016/5/14/chartex" xmlns:mc="http://schemas.openxmlformats.org/markup-compatibility/2006" xmlns:aink="http://schemas.microsoft.com/office/drawing/2016/ink" xmlns:am3d="http://schemas.microsoft.com/office/drawing/2017/model3d" xmlns:o="urn:schemas-microsoft-com:office:office" xmlns:r="http://schemas.openxmlformats.org/officeDocument/2006/relationships" xmlns:m="http://schemas.openxmlformats.org/officeDocument/2006/math" xmlns:v="urn:schemas-microsoft-com:vml" xmlns:wp14="http://schemas.microsoft.com/office/word/2010/wordprocessingDrawing" xmlns:wp="http://schemas.openxmlformats.org/drawingml/2006/wordprocessingDrawing" xmlns:w10="urn:schemas-microsoft-com:office:word" xmlns:w="http://schemas.openxmlformats.org/wordprocessingml/2006/main" xmlns:w14="http://schemas.microsoft.com/office/word/2010/wordml" xmlns:w15="http://schemas.microsoft.com/office/word/2012/wordml" xmlns:w16cex="http://schemas.microsoft.com/office/word/2018/wordml/cex" xmlns:w16cid="http://schemas.microsoft.com/office/word/2016/wordml/cid" xmlns:w16="http://schemas.microsoft.com/office/word/2018/wordml" xmlns:w16se="http://schemas.microsoft.com/office/word/2015/wordml/symex" xmlns:wpg="http://schemas.microsoft.com/office/word/2010/wordprocessingGroup" xmlns:wpi="http://schemas.microsoft.com/office/word/2010/wordprocessingInk" xmlns:wne="http://schemas.microsoft.com/office/word/2006/wordml" xmlns:wps="http://schemas.microsoft.com/office/word/2010/wordprocessingShape" mc:Ignorable="w14 w15 w16se w16cid w16 w16cex wp14">
   <w:endnote w:type="separator" w:id="-1">
     <w:p>
       <w:pPr>
@@ -4617,7 +4693,7 @@
 </file>
 
 <file path=word/footer1.xml><?xml version="1.0" encoding="utf-8"?>
-<w:ftr xmlns:wpc="http://schemas.microsoft.com/office/word/2010/wordprocessingCanvas" xmlns:cx="http://schemas.microsoft.com/office/drawing/2014/chartex" xmlns:cx1="http://schemas.microsoft.com/office/drawing/2015/9/8/chartex" xmlns:cx2="http://schemas.microsoft.com/office/drawing/2015/10/21/chartex" xmlns:cx3="http://schemas.microsoft.com/office/drawing/2016/5/9/chartex" xmlns:cx4="http://schemas.microsoft.com/office/drawing/2016/5/10/chartex" xmlns:cx5="http://schemas.microsoft.com/office/drawing/2016/5/11/chartex" xmlns:cx6="http://schemas.microsoft.com/office/drawing/2016/5/12/chartex" xmlns:cx7="http://schemas.microsoft.com/office/drawing/2016/5/13/chartex" xmlns:cx8="http://schemas.microsoft.com/office/drawing/2016/5/14/chartex" xmlns:mc="http://schemas.openxmlformats.org/markup-compatibility/2006" xmlns:aink="http://schemas.microsoft.com/office/drawing/2016/ink" xmlns:am3d="http://schemas.microsoft.com/office/drawing/2017/model3d" xmlns:o="urn:schemas-microsoft-com:office:office" xmlns:r="http://schemas.openxmlformats.org/officeDocument/2006/relationships" xmlns:m="http://schemas.openxmlformats.org/officeDocument/2006/math" xmlns:v="urn:schemas-microsoft-com:vml" xmlns:wp14="http://schemas.microsoft.com/office/word/2010/wordprocessingDrawing" xmlns:wp="http://schemas.openxmlformats.org/drawingml/2006/wordprocessingDrawing" xmlns:w10="urn:schemas-microsoft-com:office:word" xmlns:w="http://schemas.openxmlformats.org/wordprocessingml/2006/main" xmlns:w14="http://schemas.microsoft.com/office/word/2010/wordml" xmlns:w15="http://schemas.microsoft.com/office/word/2012/wordml" xmlns:w16cex="http://schemas.microsoft.com/office/word/2018/wordml/cex" xmlns:w16cid="http://schemas.microsoft.com/office/word/2016/wordml/cid" xmlns:w16="http://schemas.microsoft.com/office/word/2018/wordml" xmlns:w16sdtdh="http://schemas.microsoft.com/office/word/2020/wordml/sdtdatahash" xmlns:w16se="http://schemas.microsoft.com/office/word/2015/wordml/symex" xmlns:wpg="http://schemas.microsoft.com/office/word/2010/wordprocessingGroup" xmlns:wpi="http://schemas.microsoft.com/office/word/2010/wordprocessingInk" xmlns:wne="http://schemas.microsoft.com/office/word/2006/wordml" xmlns:wps="http://schemas.microsoft.com/office/word/2010/wordprocessingShape" mc:Ignorable="w14 w15 w16se w16cid w16 w16cex w16sdtdh wp14">
+<w:ftr xmlns:wpc="http://schemas.microsoft.com/office/word/2010/wordprocessingCanvas" xmlns:cx="http://schemas.microsoft.com/office/drawing/2014/chartex" xmlns:cx1="http://schemas.microsoft.com/office/drawing/2015/9/8/chartex" xmlns:cx2="http://schemas.microsoft.com/office/drawing/2015/10/21/chartex" xmlns:cx3="http://schemas.microsoft.com/office/drawing/2016/5/9/chartex" xmlns:cx4="http://schemas.microsoft.com/office/drawing/2016/5/10/chartex" xmlns:cx5="http://schemas.microsoft.com/office/drawing/2016/5/11/chartex" xmlns:cx6="http://schemas.microsoft.com/office/drawing/2016/5/12/chartex" xmlns:cx7="http://schemas.microsoft.com/office/drawing/2016/5/13/chartex" xmlns:cx8="http://schemas.microsoft.com/office/drawing/2016/5/14/chartex" xmlns:mc="http://schemas.openxmlformats.org/markup-compatibility/2006" xmlns:aink="http://schemas.microsoft.com/office/drawing/2016/ink" xmlns:am3d="http://schemas.microsoft.com/office/drawing/2017/model3d" xmlns:o="urn:schemas-microsoft-com:office:office" xmlns:r="http://schemas.openxmlformats.org/officeDocument/2006/relationships" xmlns:m="http://schemas.openxmlformats.org/officeDocument/2006/math" xmlns:v="urn:schemas-microsoft-com:vml" xmlns:wp14="http://schemas.microsoft.com/office/word/2010/wordprocessingDrawing" xmlns:wp="http://schemas.openxmlformats.org/drawingml/2006/wordprocessingDrawing" xmlns:w10="urn:schemas-microsoft-com:office:word" xmlns:w="http://schemas.openxmlformats.org/wordprocessingml/2006/main" xmlns:w14="http://schemas.microsoft.com/office/word/2010/wordml" xmlns:w15="http://schemas.microsoft.com/office/word/2012/wordml" xmlns:w16cex="http://schemas.microsoft.com/office/word/2018/wordml/cex" xmlns:w16cid="http://schemas.microsoft.com/office/word/2016/wordml/cid" xmlns:w16="http://schemas.microsoft.com/office/word/2018/wordml" xmlns:w16se="http://schemas.microsoft.com/office/word/2015/wordml/symex" xmlns:wpg="http://schemas.microsoft.com/office/word/2010/wordprocessingGroup" xmlns:wpi="http://schemas.microsoft.com/office/word/2010/wordprocessingInk" xmlns:wne="http://schemas.microsoft.com/office/word/2006/wordml" xmlns:wps="http://schemas.microsoft.com/office/word/2010/wordprocessingShape" mc:Ignorable="w14 w15 w16se w16cid w16 w16cex wp14">
   <w:sdt>
     <w:sdtPr>
       <w:id w:val="-1082055662"/>
@@ -4626,10 +4702,11 @@
         <w:docPartUnique/>
       </w:docPartObj>
     </w:sdtPr>
+    <w:sdtEndPr/>
     <w:sdtContent>
       <w:p>
         <w:pPr>
-          <w:pStyle w:val="Footer"/>
+          <w:pStyle w:val="a5"/>
           <w:jc w:val="right"/>
         </w:pPr>
         <w:r>
@@ -4664,14 +4741,14 @@
   </w:sdt>
   <w:p>
     <w:pPr>
-      <w:pStyle w:val="Footer"/>
+      <w:pStyle w:val="a5"/>
     </w:pPr>
   </w:p>
 </w:ftr>
 </file>
 
 <file path=word/footnotes.xml><?xml version="1.0" encoding="utf-8"?>
-<w:footnotes xmlns:wpc="http://schemas.microsoft.com/office/word/2010/wordprocessingCanvas" xmlns:cx="http://schemas.microsoft.com/office/drawing/2014/chartex" xmlns:cx1="http://schemas.microsoft.com/office/drawing/2015/9/8/chartex" xmlns:cx2="http://schemas.microsoft.com/office/drawing/2015/10/21/chartex" xmlns:cx3="http://schemas.microsoft.com/office/drawing/2016/5/9/chartex" xmlns:cx4="http://schemas.microsoft.com/office/drawing/2016/5/10/chartex" xmlns:cx5="http://schemas.microsoft.com/office/drawing/2016/5/11/chartex" xmlns:cx6="http://schemas.microsoft.com/office/drawing/2016/5/12/chartex" xmlns:cx7="http://schemas.microsoft.com/office/drawing/2016/5/13/chartex" xmlns:cx8="http://schemas.microsoft.com/office/drawing/2016/5/14/chartex" xmlns:mc="http://schemas.openxmlformats.org/markup-compatibility/2006" xmlns:aink="http://schemas.microsoft.com/office/drawing/2016/ink" xmlns:am3d="http://schemas.microsoft.com/office/drawing/2017/model3d" xmlns:o="urn:schemas-microsoft-com:office:office" xmlns:r="http://schemas.openxmlformats.org/officeDocument/2006/relationships" xmlns:m="http://schemas.openxmlformats.org/officeDocument/2006/math" xmlns:v="urn:schemas-microsoft-com:vml" xmlns:wp14="http://schemas.microsoft.com/office/word/2010/wordprocessingDrawing" xmlns:wp="http://schemas.openxmlformats.org/drawingml/2006/wordprocessingDrawing" xmlns:w10="urn:schemas-microsoft-com:office:word" xmlns:w="http://schemas.openxmlformats.org/wordprocessingml/2006/main" xmlns:w14="http://schemas.microsoft.com/office/word/2010/wordml" xmlns:w15="http://schemas.microsoft.com/office/word/2012/wordml" xmlns:w16cex="http://schemas.microsoft.com/office/word/2018/wordml/cex" xmlns:w16cid="http://schemas.microsoft.com/office/word/2016/wordml/cid" xmlns:w16="http://schemas.microsoft.com/office/word/2018/wordml" xmlns:w16sdtdh="http://schemas.microsoft.com/office/word/2020/wordml/sdtdatahash" xmlns:w16se="http://schemas.microsoft.com/office/word/2015/wordml/symex" xmlns:wpg="http://schemas.microsoft.com/office/word/2010/wordprocessingGroup" xmlns:wpi="http://schemas.microsoft.com/office/word/2010/wordprocessingInk" xmlns:wne="http://schemas.microsoft.com/office/word/2006/wordml" xmlns:wps="http://schemas.microsoft.com/office/word/2010/wordprocessingShape" mc:Ignorable="w14 w15 w16se w16cid w16 w16cex w16sdtdh wp14">
+<w:footnotes xmlns:wpc="http://schemas.microsoft.com/office/word/2010/wordprocessingCanvas" xmlns:cx="http://schemas.microsoft.com/office/drawing/2014/chartex" xmlns:cx1="http://schemas.microsoft.com/office/drawing/2015/9/8/chartex" xmlns:cx2="http://schemas.microsoft.com/office/drawing/2015/10/21/chartex" xmlns:cx3="http://schemas.microsoft.com/office/drawing/2016/5/9/chartex" xmlns:cx4="http://schemas.microsoft.com/office/drawing/2016/5/10/chartex" xmlns:cx5="http://schemas.microsoft.com/office/drawing/2016/5/11/chartex" xmlns:cx6="http://schemas.microsoft.com/office/drawing/2016/5/12/chartex" xmlns:cx7="http://schemas.microsoft.com/office/drawing/2016/5/13/chartex" xmlns:cx8="http://schemas.microsoft.com/office/drawing/2016/5/14/chartex" xmlns:mc="http://schemas.openxmlformats.org/markup-compatibility/2006" xmlns:aink="http://schemas.microsoft.com/office/drawing/2016/ink" xmlns:am3d="http://schemas.microsoft.com/office/drawing/2017/model3d" xmlns:o="urn:schemas-microsoft-com:office:office" xmlns:r="http://schemas.openxmlformats.org/officeDocument/2006/relationships" xmlns:m="http://schemas.openxmlformats.org/officeDocument/2006/math" xmlns:v="urn:schemas-microsoft-com:vml" xmlns:wp14="http://schemas.microsoft.com/office/word/2010/wordprocessingDrawing" xmlns:wp="http://schemas.openxmlformats.org/drawingml/2006/wordprocessingDrawing" xmlns:w10="urn:schemas-microsoft-com:office:word" xmlns:w="http://schemas.openxmlformats.org/wordprocessingml/2006/main" xmlns:w14="http://schemas.microsoft.com/office/word/2010/wordml" xmlns:w15="http://schemas.microsoft.com/office/word/2012/wordml" xmlns:w16cex="http://schemas.microsoft.com/office/word/2018/wordml/cex" xmlns:w16cid="http://schemas.microsoft.com/office/word/2016/wordml/cid" xmlns:w16="http://schemas.microsoft.com/office/word/2018/wordml" xmlns:w16se="http://schemas.microsoft.com/office/word/2015/wordml/symex" xmlns:wpg="http://schemas.microsoft.com/office/word/2010/wordprocessingGroup" xmlns:wpi="http://schemas.microsoft.com/office/word/2010/wordprocessingInk" xmlns:wne="http://schemas.microsoft.com/office/word/2006/wordml" xmlns:wps="http://schemas.microsoft.com/office/word/2010/wordprocessingShape" mc:Ignorable="w14 w15 w16se w16cid w16 w16cex wp14">
   <w:footnote w:type="separator" w:id="-1">
     <w:p>
       <w:pPr>
@@ -4696,10 +4773,10 @@
 </file>
 
 <file path=word/header1.xml><?xml version="1.0" encoding="utf-8"?>
-<w:hdr xmlns:wpc="http://schemas.microsoft.com/office/word/2010/wordprocessingCanvas" xmlns:cx="http://schemas.microsoft.com/office/drawing/2014/chartex" xmlns:cx1="http://schemas.microsoft.com/office/drawing/2015/9/8/chartex" xmlns:cx2="http://schemas.microsoft.com/office/drawing/2015/10/21/chartex" xmlns:cx3="http://schemas.microsoft.com/office/drawing/2016/5/9/chartex" xmlns:cx4="http://schemas.microsoft.com/office/drawing/2016/5/10/chartex" xmlns:cx5="http://schemas.microsoft.com/office/drawing/2016/5/11/chartex" xmlns:cx6="http://schemas.microsoft.com/office/drawing/2016/5/12/chartex" xmlns:cx7="http://schemas.microsoft.com/office/drawing/2016/5/13/chartex" xmlns:cx8="http://schemas.microsoft.com/office/drawing/2016/5/14/chartex" xmlns:mc="http://schemas.openxmlformats.org/markup-compatibility/2006" xmlns:aink="http://schemas.microsoft.com/office/drawing/2016/ink" xmlns:am3d="http://schemas.microsoft.com/office/drawing/2017/model3d" xmlns:o="urn:schemas-microsoft-com:office:office" xmlns:r="http://schemas.openxmlformats.org/officeDocument/2006/relationships" xmlns:m="http://schemas.openxmlformats.org/officeDocument/2006/math" xmlns:v="urn:schemas-microsoft-com:vml" xmlns:wp14="http://schemas.microsoft.com/office/word/2010/wordprocessingDrawing" xmlns:wp="http://schemas.openxmlformats.org/drawingml/2006/wordprocessingDrawing" xmlns:w10="urn:schemas-microsoft-com:office:word" xmlns:w="http://schemas.openxmlformats.org/wordprocessingml/2006/main" xmlns:w14="http://schemas.microsoft.com/office/word/2010/wordml" xmlns:w15="http://schemas.microsoft.com/office/word/2012/wordml" xmlns:w16cex="http://schemas.microsoft.com/office/word/2018/wordml/cex" xmlns:w16cid="http://schemas.microsoft.com/office/word/2016/wordml/cid" xmlns:w16="http://schemas.microsoft.com/office/word/2018/wordml" xmlns:w16sdtdh="http://schemas.microsoft.com/office/word/2020/wordml/sdtdatahash" xmlns:w16se="http://schemas.microsoft.com/office/word/2015/wordml/symex" xmlns:wpg="http://schemas.microsoft.com/office/word/2010/wordprocessingGroup" xmlns:wpi="http://schemas.microsoft.com/office/word/2010/wordprocessingInk" xmlns:wne="http://schemas.microsoft.com/office/word/2006/wordml" xmlns:wps="http://schemas.microsoft.com/office/word/2010/wordprocessingShape" mc:Ignorable="w14 w15 w16se w16cid w16 w16cex w16sdtdh wp14">
+<w:hdr xmlns:wpc="http://schemas.microsoft.com/office/word/2010/wordprocessingCanvas" xmlns:cx="http://schemas.microsoft.com/office/drawing/2014/chartex" xmlns:cx1="http://schemas.microsoft.com/office/drawing/2015/9/8/chartex" xmlns:cx2="http://schemas.microsoft.com/office/drawing/2015/10/21/chartex" xmlns:cx3="http://schemas.microsoft.com/office/drawing/2016/5/9/chartex" xmlns:cx4="http://schemas.microsoft.com/office/drawing/2016/5/10/chartex" xmlns:cx5="http://schemas.microsoft.com/office/drawing/2016/5/11/chartex" xmlns:cx6="http://schemas.microsoft.com/office/drawing/2016/5/12/chartex" xmlns:cx7="http://schemas.microsoft.com/office/drawing/2016/5/13/chartex" xmlns:cx8="http://schemas.microsoft.com/office/drawing/2016/5/14/chartex" xmlns:mc="http://schemas.openxmlformats.org/markup-compatibility/2006" xmlns:aink="http://schemas.microsoft.com/office/drawing/2016/ink" xmlns:am3d="http://schemas.microsoft.com/office/drawing/2017/model3d" xmlns:o="urn:schemas-microsoft-com:office:office" xmlns:r="http://schemas.openxmlformats.org/officeDocument/2006/relationships" xmlns:m="http://schemas.openxmlformats.org/officeDocument/2006/math" xmlns:v="urn:schemas-microsoft-com:vml" xmlns:wp14="http://schemas.microsoft.com/office/word/2010/wordprocessingDrawing" xmlns:wp="http://schemas.openxmlformats.org/drawingml/2006/wordprocessingDrawing" xmlns:w10="urn:schemas-microsoft-com:office:word" xmlns:w="http://schemas.openxmlformats.org/wordprocessingml/2006/main" xmlns:w14="http://schemas.microsoft.com/office/word/2010/wordml" xmlns:w15="http://schemas.microsoft.com/office/word/2012/wordml" xmlns:w16cex="http://schemas.microsoft.com/office/word/2018/wordml/cex" xmlns:w16cid="http://schemas.microsoft.com/office/word/2016/wordml/cid" xmlns:w16="http://schemas.microsoft.com/office/word/2018/wordml" xmlns:w16se="http://schemas.microsoft.com/office/word/2015/wordml/symex" xmlns:wpg="http://schemas.microsoft.com/office/word/2010/wordprocessingGroup" xmlns:wpi="http://schemas.microsoft.com/office/word/2010/wordprocessingInk" xmlns:wne="http://schemas.microsoft.com/office/word/2006/wordml" xmlns:wps="http://schemas.microsoft.com/office/word/2010/wordprocessingShape" mc:Ignorable="w14 w15 w16se w16cid w16 w16cex wp14">
   <w:p>
     <w:pPr>
-      <w:pStyle w:val="Header"/>
+      <w:pStyle w:val="a3"/>
       <w:jc w:val="right"/>
     </w:pPr>
     <w:r>
@@ -4760,7 +4837,7 @@
 </file>
 
 <file path=word/numbering.xml><?xml version="1.0" encoding="utf-8"?>
-<w:numbering xmlns:wpc="http://schemas.microsoft.com/office/word/2010/wordprocessingCanvas" xmlns:cx="http://schemas.microsoft.com/office/drawing/2014/chartex" xmlns:cx1="http://schemas.microsoft.com/office/drawing/2015/9/8/chartex" xmlns:cx2="http://schemas.microsoft.com/office/drawing/2015/10/21/chartex" xmlns:cx3="http://schemas.microsoft.com/office/drawing/2016/5/9/chartex" xmlns:cx4="http://schemas.microsoft.com/office/drawing/2016/5/10/chartex" xmlns:cx5="http://schemas.microsoft.com/office/drawing/2016/5/11/chartex" xmlns:cx6="http://schemas.microsoft.com/office/drawing/2016/5/12/chartex" xmlns:cx7="http://schemas.microsoft.com/office/drawing/2016/5/13/chartex" xmlns:cx8="http://schemas.microsoft.com/office/drawing/2016/5/14/chartex" xmlns:mc="http://schemas.openxmlformats.org/markup-compatibility/2006" xmlns:aink="http://schemas.microsoft.com/office/drawing/2016/ink" xmlns:am3d="http://schemas.microsoft.com/office/drawing/2017/model3d" xmlns:o="urn:schemas-microsoft-com:office:office" xmlns:r="http://schemas.openxmlformats.org/officeDocument/2006/relationships" xmlns:m="http://schemas.openxmlformats.org/officeDocument/2006/math" xmlns:v="urn:schemas-microsoft-com:vml" xmlns:wp14="http://schemas.microsoft.com/office/word/2010/wordprocessingDrawing" xmlns:wp="http://schemas.openxmlformats.org/drawingml/2006/wordprocessingDrawing" xmlns:w10="urn:schemas-microsoft-com:office:word" xmlns:w="http://schemas.openxmlformats.org/wordprocessingml/2006/main" xmlns:w14="http://schemas.microsoft.com/office/word/2010/wordml" xmlns:w15="http://schemas.microsoft.com/office/word/2012/wordml" xmlns:w16cex="http://schemas.microsoft.com/office/word/2018/wordml/cex" xmlns:w16cid="http://schemas.microsoft.com/office/word/2016/wordml/cid" xmlns:w16="http://schemas.microsoft.com/office/word/2018/wordml" xmlns:w16sdtdh="http://schemas.microsoft.com/office/word/2020/wordml/sdtdatahash" xmlns:w16se="http://schemas.microsoft.com/office/word/2015/wordml/symex" xmlns:wpg="http://schemas.microsoft.com/office/word/2010/wordprocessingGroup" xmlns:wpi="http://schemas.microsoft.com/office/word/2010/wordprocessingInk" xmlns:wne="http://schemas.microsoft.com/office/word/2006/wordml" xmlns:wps="http://schemas.microsoft.com/office/word/2010/wordprocessingShape" mc:Ignorable="w14 w15 w16se w16cid w16 w16cex w16sdtdh wp14">
+<w:numbering xmlns:wpc="http://schemas.microsoft.com/office/word/2010/wordprocessingCanvas" xmlns:cx="http://schemas.microsoft.com/office/drawing/2014/chartex" xmlns:cx1="http://schemas.microsoft.com/office/drawing/2015/9/8/chartex" xmlns:cx2="http://schemas.microsoft.com/office/drawing/2015/10/21/chartex" xmlns:cx3="http://schemas.microsoft.com/office/drawing/2016/5/9/chartex" xmlns:cx4="http://schemas.microsoft.com/office/drawing/2016/5/10/chartex" xmlns:cx5="http://schemas.microsoft.com/office/drawing/2016/5/11/chartex" xmlns:cx6="http://schemas.microsoft.com/office/drawing/2016/5/12/chartex" xmlns:cx7="http://schemas.microsoft.com/office/drawing/2016/5/13/chartex" xmlns:cx8="http://schemas.microsoft.com/office/drawing/2016/5/14/chartex" xmlns:mc="http://schemas.openxmlformats.org/markup-compatibility/2006" xmlns:aink="http://schemas.microsoft.com/office/drawing/2016/ink" xmlns:am3d="http://schemas.microsoft.com/office/drawing/2017/model3d" xmlns:o="urn:schemas-microsoft-com:office:office" xmlns:r="http://schemas.openxmlformats.org/officeDocument/2006/relationships" xmlns:m="http://schemas.openxmlformats.org/officeDocument/2006/math" xmlns:v="urn:schemas-microsoft-com:vml" xmlns:wp14="http://schemas.microsoft.com/office/word/2010/wordprocessingDrawing" xmlns:wp="http://schemas.openxmlformats.org/drawingml/2006/wordprocessingDrawing" xmlns:w10="urn:schemas-microsoft-com:office:word" xmlns:w="http://schemas.openxmlformats.org/wordprocessingml/2006/main" xmlns:w14="http://schemas.microsoft.com/office/word/2010/wordml" xmlns:w15="http://schemas.microsoft.com/office/word/2012/wordml" xmlns:w16cex="http://schemas.microsoft.com/office/word/2018/wordml/cex" xmlns:w16cid="http://schemas.microsoft.com/office/word/2016/wordml/cid" xmlns:w16="http://schemas.microsoft.com/office/word/2018/wordml" xmlns:w16se="http://schemas.microsoft.com/office/word/2015/wordml/symex" xmlns:wpg="http://schemas.microsoft.com/office/word/2010/wordprocessingGroup" xmlns:wpi="http://schemas.microsoft.com/office/word/2010/wordprocessingInk" xmlns:wne="http://schemas.microsoft.com/office/word/2006/wordml" xmlns:wps="http://schemas.microsoft.com/office/word/2010/wordprocessingShape" mc:Ignorable="w14 w15 w16se w16cid w16 w16cex wp14">
   <w:abstractNum w:abstractNumId="0" w15:restartNumberingAfterBreak="0">
     <w:nsid w:val="074D41A8"/>
     <w:multiLevelType w:val="multilevel"/>
@@ -4889,14 +4966,14 @@
 </file>
 
 <file path=word/styles.xml><?xml version="1.0" encoding="utf-8"?>
-<w:styles xmlns:mc="http://schemas.openxmlformats.org/markup-compatibility/2006" xmlns:r="http://schemas.openxmlformats.org/officeDocument/2006/relationships" xmlns:w="http://schemas.openxmlformats.org/wordprocessingml/2006/main" xmlns:w14="http://schemas.microsoft.com/office/word/2010/wordml" xmlns:w15="http://schemas.microsoft.com/office/word/2012/wordml" xmlns:w16cex="http://schemas.microsoft.com/office/word/2018/wordml/cex" xmlns:w16cid="http://schemas.microsoft.com/office/word/2016/wordml/cid" xmlns:w16="http://schemas.microsoft.com/office/word/2018/wordml" xmlns:w16sdtdh="http://schemas.microsoft.com/office/word/2020/wordml/sdtdatahash" xmlns:w16se="http://schemas.microsoft.com/office/word/2015/wordml/symex" mc:Ignorable="w14 w15 w16se w16cid w16 w16cex w16sdtdh">
+<w:styles xmlns:mc="http://schemas.openxmlformats.org/markup-compatibility/2006" xmlns:r="http://schemas.openxmlformats.org/officeDocument/2006/relationships" xmlns:w="http://schemas.openxmlformats.org/wordprocessingml/2006/main" xmlns:w14="http://schemas.microsoft.com/office/word/2010/wordml" xmlns:w15="http://schemas.microsoft.com/office/word/2012/wordml" xmlns:w16cex="http://schemas.microsoft.com/office/word/2018/wordml/cex" xmlns:w16cid="http://schemas.microsoft.com/office/word/2016/wordml/cid" xmlns:w16="http://schemas.microsoft.com/office/word/2018/wordml" xmlns:w16se="http://schemas.microsoft.com/office/word/2015/wordml/symex" mc:Ignorable="w14 w15 w16se w16cid w16 w16cex">
   <w:docDefaults>
     <w:rPrDefault>
       <w:rPr>
-        <w:rFonts w:asciiTheme="minorHAnsi" w:eastAsiaTheme="minorHAnsi" w:hAnsiTheme="minorHAnsi" w:cstheme="minorBidi"/>
+        <w:rFonts w:asciiTheme="minorHAnsi" w:eastAsiaTheme="minorEastAsia" w:hAnsiTheme="minorHAnsi" w:cstheme="minorBidi"/>
         <w:sz w:val="22"/>
         <w:szCs w:val="22"/>
-        <w:lang w:val="en-DK" w:eastAsia="en-US" w:bidi="ar-SA"/>
+        <w:lang w:eastAsia="en-US" w:bidi="ar-SA"/>
       </w:rPr>
     </w:rPrDefault>
     <w:pPrDefault>
@@ -5283,15 +5360,15 @@
     <w:lsdException w:name="Unresolved Mention" w:semiHidden="1" w:unhideWhenUsed="1"/>
     <w:lsdException w:name="Smart Link" w:semiHidden="1" w:unhideWhenUsed="1"/>
   </w:latentStyles>
-  <w:style w:type="paragraph" w:default="1" w:styleId="Normal">
+  <w:style w:type="paragraph" w:default="1" w:styleId="a">
     <w:name w:val="Normal"/>
     <w:qFormat/>
   </w:style>
-  <w:style w:type="paragraph" w:styleId="Heading1">
+  <w:style w:type="paragraph" w:styleId="1">
     <w:name w:val="heading 1"/>
-    <w:basedOn w:val="Normal"/>
-    <w:next w:val="Normal"/>
-    <w:link w:val="Heading1Char"/>
+    <w:basedOn w:val="a"/>
+    <w:next w:val="a"/>
+    <w:link w:val="10"/>
     <w:uiPriority w:val="9"/>
     <w:qFormat/>
     <w:rsid w:val="00890091"/>
@@ -5308,11 +5385,11 @@
       <w:szCs w:val="32"/>
     </w:rPr>
   </w:style>
-  <w:style w:type="paragraph" w:styleId="Heading2">
+  <w:style w:type="paragraph" w:styleId="2">
     <w:name w:val="heading 2"/>
-    <w:basedOn w:val="Normal"/>
-    <w:next w:val="Normal"/>
-    <w:link w:val="Heading2Char"/>
+    <w:basedOn w:val="a"/>
+    <w:next w:val="a"/>
+    <w:link w:val="20"/>
     <w:uiPriority w:val="9"/>
     <w:unhideWhenUsed/>
     <w:qFormat/>
@@ -5330,12 +5407,13 @@
       <w:szCs w:val="26"/>
     </w:rPr>
   </w:style>
-  <w:style w:type="character" w:default="1" w:styleId="DefaultParagraphFont">
+  <w:style w:type="character" w:default="1" w:styleId="a0">
     <w:name w:val="Default Paragraph Font"/>
     <w:uiPriority w:val="1"/>
+    <w:semiHidden/>
     <w:unhideWhenUsed/>
   </w:style>
-  <w:style w:type="table" w:default="1" w:styleId="TableNormal">
+  <w:style w:type="table" w:default="1" w:styleId="a1">
     <w:name w:val="Normal Table"/>
     <w:uiPriority w:val="99"/>
     <w:semiHidden/>
@@ -5350,16 +5428,16 @@
       </w:tblCellMar>
     </w:tblPr>
   </w:style>
-  <w:style w:type="numbering" w:default="1" w:styleId="NoList">
+  <w:style w:type="numbering" w:default="1" w:styleId="a2">
     <w:name w:val="No List"/>
     <w:uiPriority w:val="99"/>
     <w:semiHidden/>
     <w:unhideWhenUsed/>
   </w:style>
-  <w:style w:type="paragraph" w:styleId="Header">
+  <w:style w:type="paragraph" w:styleId="a3">
     <w:name w:val="header"/>
-    <w:basedOn w:val="Normal"/>
-    <w:link w:val="HeaderChar"/>
+    <w:basedOn w:val="a"/>
+    <w:link w:val="a4"/>
     <w:uiPriority w:val="99"/>
     <w:unhideWhenUsed/>
     <w:rsid w:val="00890091"/>
@@ -5371,17 +5449,17 @@
       <w:spacing w:after="0" w:line="240" w:lineRule="auto"/>
     </w:pPr>
   </w:style>
-  <w:style w:type="character" w:customStyle="1" w:styleId="HeaderChar">
-    <w:name w:val="Header Char"/>
-    <w:basedOn w:val="DefaultParagraphFont"/>
-    <w:link w:val="Header"/>
+  <w:style w:type="character" w:customStyle="1" w:styleId="a4">
+    <w:name w:val="页眉 字符"/>
+    <w:basedOn w:val="a0"/>
+    <w:link w:val="a3"/>
     <w:uiPriority w:val="99"/>
     <w:rsid w:val="00890091"/>
   </w:style>
-  <w:style w:type="paragraph" w:styleId="Footer">
+  <w:style w:type="paragraph" w:styleId="a5">
     <w:name w:val="footer"/>
-    <w:basedOn w:val="Normal"/>
-    <w:link w:val="FooterChar"/>
+    <w:basedOn w:val="a"/>
+    <w:link w:val="a6"/>
     <w:uiPriority w:val="99"/>
     <w:unhideWhenUsed/>
     <w:rsid w:val="00890091"/>
@@ -5393,17 +5471,17 @@
       <w:spacing w:after="0" w:line="240" w:lineRule="auto"/>
     </w:pPr>
   </w:style>
-  <w:style w:type="character" w:customStyle="1" w:styleId="FooterChar">
-    <w:name w:val="Footer Char"/>
-    <w:basedOn w:val="DefaultParagraphFont"/>
-    <w:link w:val="Footer"/>
+  <w:style w:type="character" w:customStyle="1" w:styleId="a6">
+    <w:name w:val="页脚 字符"/>
+    <w:basedOn w:val="a0"/>
+    <w:link w:val="a5"/>
     <w:uiPriority w:val="99"/>
     <w:rsid w:val="00890091"/>
   </w:style>
-  <w:style w:type="character" w:customStyle="1" w:styleId="Heading1Char">
-    <w:name w:val="Heading 1 Char"/>
-    <w:basedOn w:val="DefaultParagraphFont"/>
-    <w:link w:val="Heading1"/>
+  <w:style w:type="character" w:customStyle="1" w:styleId="10">
+    <w:name w:val="标题 1 字符"/>
+    <w:basedOn w:val="a0"/>
+    <w:link w:val="1"/>
     <w:uiPriority w:val="9"/>
     <w:rsid w:val="00890091"/>
     <w:rPr>
@@ -5413,7 +5491,7 @@
       <w:szCs w:val="32"/>
     </w:rPr>
   </w:style>
-  <w:style w:type="paragraph" w:styleId="NoSpacing">
+  <w:style w:type="paragraph" w:styleId="a7">
     <w:name w:val="No Spacing"/>
     <w:uiPriority w:val="1"/>
     <w:qFormat/>
@@ -5422,10 +5500,10 @@
       <w:spacing w:after="0" w:line="240" w:lineRule="auto"/>
     </w:pPr>
   </w:style>
-  <w:style w:type="paragraph" w:styleId="TOCHeading">
+  <w:style w:type="paragraph" w:styleId="TOC">
     <w:name w:val="TOC Heading"/>
-    <w:basedOn w:val="Heading1"/>
-    <w:next w:val="Normal"/>
+    <w:basedOn w:val="1"/>
+    <w:next w:val="a"/>
     <w:uiPriority w:val="39"/>
     <w:unhideWhenUsed/>
     <w:qFormat/>
@@ -5439,8 +5517,8 @@
   </w:style>
   <w:style w:type="paragraph" w:styleId="TOC1">
     <w:name w:val="toc 1"/>
-    <w:basedOn w:val="Normal"/>
-    <w:next w:val="Normal"/>
+    <w:basedOn w:val="a"/>
+    <w:next w:val="a"/>
     <w:autoRedefine/>
     <w:uiPriority w:val="39"/>
     <w:unhideWhenUsed/>
@@ -5449,9 +5527,9 @@
       <w:spacing w:after="100"/>
     </w:pPr>
   </w:style>
-  <w:style w:type="character" w:styleId="Hyperlink">
+  <w:style w:type="character" w:styleId="a8">
     <w:name w:val="Hyperlink"/>
-    <w:basedOn w:val="DefaultParagraphFont"/>
+    <w:basedOn w:val="a0"/>
     <w:uiPriority w:val="99"/>
     <w:unhideWhenUsed/>
     <w:rsid w:val="00351DFC"/>
@@ -5460,11 +5538,11 @@
       <w:u w:val="single"/>
     </w:rPr>
   </w:style>
-  <w:style w:type="paragraph" w:styleId="Title">
+  <w:style w:type="paragraph" w:styleId="a9">
     <w:name w:val="Title"/>
-    <w:basedOn w:val="Normal"/>
-    <w:next w:val="Normal"/>
-    <w:link w:val="TitleChar"/>
+    <w:basedOn w:val="a"/>
+    <w:next w:val="a"/>
+    <w:link w:val="aa"/>
     <w:uiPriority w:val="10"/>
     <w:qFormat/>
     <w:rsid w:val="00351DFC"/>
@@ -5480,10 +5558,10 @@
       <w:szCs w:val="56"/>
     </w:rPr>
   </w:style>
-  <w:style w:type="character" w:customStyle="1" w:styleId="TitleChar">
-    <w:name w:val="Title Char"/>
-    <w:basedOn w:val="DefaultParagraphFont"/>
-    <w:link w:val="Title"/>
+  <w:style w:type="character" w:customStyle="1" w:styleId="aa">
+    <w:name w:val="标题 字符"/>
+    <w:basedOn w:val="a0"/>
+    <w:link w:val="a9"/>
     <w:uiPriority w:val="10"/>
     <w:rsid w:val="00351DFC"/>
     <w:rPr>
@@ -5494,10 +5572,10 @@
       <w:szCs w:val="56"/>
     </w:rPr>
   </w:style>
-  <w:style w:type="character" w:customStyle="1" w:styleId="Heading2Char">
-    <w:name w:val="Heading 2 Char"/>
-    <w:basedOn w:val="DefaultParagraphFont"/>
-    <w:link w:val="Heading2"/>
+  <w:style w:type="character" w:customStyle="1" w:styleId="20">
+    <w:name w:val="标题 2 字符"/>
+    <w:basedOn w:val="a0"/>
+    <w:link w:val="2"/>
     <w:uiPriority w:val="9"/>
     <w:rsid w:val="00876026"/>
     <w:rPr>
@@ -5507,9 +5585,9 @@
       <w:szCs w:val="26"/>
     </w:rPr>
   </w:style>
-  <w:style w:type="paragraph" w:styleId="ListParagraph">
+  <w:style w:type="paragraph" w:styleId="ab">
     <w:name w:val="List Paragraph"/>
-    <w:basedOn w:val="Normal"/>
+    <w:basedOn w:val="a"/>
     <w:uiPriority w:val="34"/>
     <w:qFormat/>
     <w:rsid w:val="002E7EFB"/>
@@ -5520,8 +5598,8 @@
   </w:style>
   <w:style w:type="paragraph" w:styleId="TOC2">
     <w:name w:val="toc 2"/>
-    <w:basedOn w:val="Normal"/>
-    <w:next w:val="Normal"/>
+    <w:basedOn w:val="a"/>
+    <w:next w:val="a"/>
     <w:autoRedefine/>
     <w:uiPriority w:val="39"/>
     <w:unhideWhenUsed/>
@@ -5531,9 +5609,9 @@
       <w:ind w:left="220"/>
     </w:pPr>
   </w:style>
-  <w:style w:type="table" w:styleId="TableGrid">
+  <w:style w:type="table" w:styleId="ac">
     <w:name w:val="Table Grid"/>
-    <w:basedOn w:val="TableNormal"/>
+    <w:basedOn w:val="a1"/>
     <w:uiPriority w:val="39"/>
     <w:rsid w:val="00CA1E99"/>
     <w:pPr>

</xml_diff>